<commit_message>
Updated documentation, recompiled standalone version and Pip installers for Petrel 2017-2022. Ready for release as DFM Generator v2.1.1.
</commit_message>
<xml_diff>
--- a/Documentation/DFM_Generator_Standalone_UserGuide.docx
+++ b/Documentation/DFM_Generator_Standalone_UserGuide.docx
@@ -1199,7 +1199,6 @@
       </w:pPr>
       <w:bookmarkStart w:id="3" w:name="_Toc120388411"/>
       <w:r>
-        <w:lastRenderedPageBreak/>
         <w:t>Installation</w:t>
       </w:r>
       <w:r>
@@ -1889,7 +1888,6 @@
     </w:p>
     <w:p>
       <w:r>
-        <w:lastRenderedPageBreak/>
         <w:t xml:space="preserve">Note that if your system is set up to use a comma as the decimal separator, you will need to use the alternative input template file </w:t>
       </w:r>
       <w:r>
@@ -1976,7 +1974,6 @@
       </w:pPr>
       <w:bookmarkStart w:id="4" w:name="_Toc120388412"/>
       <w:r>
-        <w:lastRenderedPageBreak/>
         <w:t>Preparing the input</w:t>
       </w:r>
       <w:bookmarkEnd w:id="4"/>
@@ -2983,7 +2980,6 @@
           <w:b/>
           <w:bCs/>
         </w:rPr>
-        <w:lastRenderedPageBreak/>
         <w:t>YoungsMod</w:t>
       </w:r>
       <w:proofErr w:type="spellEnd"/>
@@ -4055,7 +4051,6 @@
           <w:b/>
           <w:bCs/>
         </w:rPr>
-        <w:lastRenderedPageBreak/>
         <w:t>InitialOverpressure</w:t>
       </w:r>
       <w:proofErr w:type="spellEnd"/>
@@ -4934,7 +4929,6 @@
       </w:pPr>
       <w:bookmarkStart w:id="13" w:name="_Toc120388417"/>
       <w:r>
-        <w:lastRenderedPageBreak/>
         <w:t xml:space="preserve">Specifying the </w:t>
       </w:r>
       <w:r>
@@ -5715,7 +5709,6 @@
       </w:pPr>
       <w:bookmarkStart w:id="14" w:name="_Toc120388418"/>
       <w:r>
-        <w:lastRenderedPageBreak/>
         <w:t>Specifying the calculation control parameters</w:t>
       </w:r>
       <w:bookmarkEnd w:id="14"/>
@@ -6395,11 +6388,7 @@
       </w:r>
       <w:proofErr w:type="gramEnd"/>
       <w:r>
-        <w:t xml:space="preserve"> include all </w:t>
-      </w:r>
-      <w:r>
-        <w:lastRenderedPageBreak/>
-        <w:t xml:space="preserve">microfractures) then it will not be possible to calculate the volumetric microfracture density </w:t>
+        <w:t xml:space="preserve"> include all microfractures) then it will not be possible to calculate the volumetric microfracture density </w:t>
       </w:r>
       <w:r>
         <w:rPr>
@@ -6989,14 +6978,7 @@
         <w:rPr>
           <w:lang w:val="en-US"/>
         </w:rPr>
-        <w:t xml:space="preserve">, fractures deactivated due to stress shadow interaction will not be </w:t>
-      </w:r>
-      <w:r>
-        <w:rPr>
-          <w:lang w:val="en-US"/>
-        </w:rPr>
-        <w:lastRenderedPageBreak/>
-        <w:t>connected, leaving a “soft-linked” relay zone (note that this will still count as an R-node when calculating fracture connectivity indices)</w:t>
+        <w:t>, fractures deactivated due to stress shadow interaction will not be connected, leaving a “soft-linked” relay zone (note that this will still count as an R-node when calculating fracture connectivity indices)</w:t>
       </w:r>
       <w:r>
         <w:t>.</w:t>
@@ -7909,14 +7891,7 @@
         <w:rPr>
           <w:lang w:val="en-US"/>
         </w:rPr>
-        <w:t xml:space="preserve">recommended to do this only </w:t>
-      </w:r>
-      <w:r>
-        <w:rPr>
-          <w:lang w:val="en-US"/>
-        </w:rPr>
-        <w:lastRenderedPageBreak/>
-        <w:t xml:space="preserve">in </w:t>
+        <w:t xml:space="preserve">recommended to do this only in </w:t>
       </w:r>
       <w:r>
         <w:rPr>
@@ -8949,7 +8924,6 @@
         <w:jc w:val="both"/>
       </w:pPr>
       <w:r>
-        <w:lastRenderedPageBreak/>
         <w:t xml:space="preserve">Include files allow values for specific properties to be set individually for every </w:t>
       </w:r>
       <w:proofErr w:type="spellStart"/>
@@ -9508,7 +9482,6 @@
           <w:i/>
           <w:iCs/>
         </w:rPr>
-        <w:lastRenderedPageBreak/>
         <w:t>Gridblock_3_1_SWTopCornerpoint_X Gridblock_3_1_SWTopCornerpoint_Y Gridblock_3_1_SWTopCornerpoint_Z Gridblock_3_1_SWBottomCornerpoint_X Gridblock_3_1_SWBottomCornerpoint_Y Gridblock_3_1_SWBottomCornerpoint_Z</w:t>
       </w:r>
     </w:p>
@@ -9642,16 +9615,7 @@
           <w:i/>
           <w:iCs/>
         </w:rPr>
-        <w:t xml:space="preserve">Gridblock_2_3_SWTopCornerpoint_X Gridblock_2_3_SWTopCornerpoint_Y Gridblock_2_3_SWTopCornerpoint_Z Gridblock_2_3_SWBottomCornerpoint_X </w:t>
-      </w:r>
-      <w:r>
-        <w:rPr>
-          <w:rFonts w:ascii="Courier New" w:hAnsi="Courier New" w:cs="Courier New"/>
-          <w:i/>
-          <w:iCs/>
-        </w:rPr>
-        <w:lastRenderedPageBreak/>
-        <w:t>Gridblock_2_3_SWBottomCornerpoint_Y Gridblock_2_3_SWBottomCornerpoint_Z</w:t>
+        <w:t>Gridblock_2_3_SWTopCornerpoint_X Gridblock_2_3_SWTopCornerpoint_Y Gridblock_2_3_SWTopCornerpoint_Z Gridblock_2_3_SWBottomCornerpoint_X Gridblock_2_3_SWBottomCornerpoint_Y Gridblock_2_3_SWBottomCornerpoint_Z</w:t>
       </w:r>
     </w:p>
     <w:p>
@@ -9975,7 +9939,6 @@
         <w:rPr>
           <w:rFonts w:ascii="Courier New" w:hAnsi="Courier New" w:cs="Courier New"/>
         </w:rPr>
-        <w:lastRenderedPageBreak/>
         <w:t>20</w:t>
       </w:r>
       <w:r>
@@ -11553,11 +11516,7 @@
         <w:t xml:space="preserve"> is readable by the data analysis spreadsheets described below. </w:t>
       </w:r>
       <w:r>
-        <w:t xml:space="preserve">Each fracture is described in a separate block, which starts with a </w:t>
-      </w:r>
-      <w:r>
-        <w:lastRenderedPageBreak/>
-        <w:t xml:space="preserve">header line of information relating to the </w:t>
+        <w:t xml:space="preserve">Each fracture is described in a separate block, which starts with a header line of information relating to the </w:t>
       </w:r>
       <w:proofErr w:type="gramStart"/>
       <w:r>
@@ -12139,7 +12098,6 @@
         <w:jc w:val="both"/>
       </w:pPr>
       <w:r>
-        <w:lastRenderedPageBreak/>
         <w:t xml:space="preserve">The </w:t>
       </w:r>
       <w:r>
@@ -12607,7 +12565,6 @@
           <w:b/>
           <w:bCs/>
         </w:rPr>
-        <w:lastRenderedPageBreak/>
         <w:t>Model F</w:t>
       </w:r>
       <w:r>
@@ -12869,7 +12826,6 @@
       </w:pPr>
       <w:bookmarkStart w:id="21" w:name="_Toc120388425"/>
       <w:r>
-        <w:lastRenderedPageBreak/>
         <w:t>Further information and contact details</w:t>
       </w:r>
       <w:bookmarkEnd w:id="21"/>

</xml_diff>